<commit_message>
Updated Vision and Use Case 6
</commit_message>
<xml_diff>
--- a/Deliverables/Iteration 3/CSC 440 Vision Statement Updated.docx
+++ b/Deliverables/Iteration 3/CSC 440 Vision Statement Updated.docx
@@ -45,15 +45,9 @@
           <w:p>
             <w:pPr>
               <w:pStyle w:val="normal0"/>
-              <w:rPr>
-                <w:b/>
-              </w:rPr>
             </w:pPr>
             <w:r>
-              <w:rPr>
-                <w:b/>
-              </w:rPr>
-              <w:t>Version</w:t>
+              <w:t>Inception Draft</w:t>
             </w:r>
           </w:p>
         </w:tc>
@@ -64,80 +58,6 @@
           <w:p>
             <w:pPr>
               <w:pStyle w:val="normal0"/>
-              <w:rPr>
-                <w:b/>
-              </w:rPr>
-            </w:pPr>
-            <w:r>
-              <w:rPr>
-                <w:b/>
-              </w:rPr>
-              <w:t>Date</w:t>
-            </w:r>
-          </w:p>
-        </w:tc>
-        <w:tc>
-          <w:tcPr>
-            <w:tcW w:w="2394" w:type="dxa"/>
-          </w:tcPr>
-          <w:p>
-            <w:pPr>
-              <w:pStyle w:val="normal0"/>
-              <w:rPr>
-                <w:b/>
-              </w:rPr>
-            </w:pPr>
-            <w:r>
-              <w:rPr>
-                <w:b/>
-              </w:rPr>
-              <w:t>Description</w:t>
-            </w:r>
-          </w:p>
-        </w:tc>
-        <w:tc>
-          <w:tcPr>
-            <w:tcW w:w="2394" w:type="dxa"/>
-          </w:tcPr>
-          <w:p>
-            <w:pPr>
-              <w:pStyle w:val="normal0"/>
-              <w:rPr>
-                <w:b/>
-              </w:rPr>
-            </w:pPr>
-            <w:r>
-              <w:rPr>
-                <w:b/>
-              </w:rPr>
-              <w:t>Author</w:t>
-            </w:r>
-          </w:p>
-        </w:tc>
-      </w:tr>
-      <w:tr>
-        <w:tc>
-          <w:tcPr>
-            <w:tcW w:w="2394" w:type="dxa"/>
-          </w:tcPr>
-          <w:p>
-            <w:pPr>
-              <w:pStyle w:val="normal0"/>
-              <w:widowControl w:val="0"/>
-            </w:pPr>
-            <w:r>
-              <w:t>Inception Draft</w:t>
-            </w:r>
-          </w:p>
-        </w:tc>
-        <w:tc>
-          <w:tcPr>
-            <w:tcW w:w="2394" w:type="dxa"/>
-          </w:tcPr>
-          <w:p>
-            <w:pPr>
-              <w:pStyle w:val="normal0"/>
-              <w:widowControl w:val="0"/>
             </w:pPr>
             <w:r>
               <w:t>Jan 28</w:t>
@@ -149,10 +69,7 @@
               <w:t>th</w:t>
             </w:r>
             <w:r>
-              <w:t>,</w:t>
-            </w:r>
-            <w:r>
-              <w:t xml:space="preserve"> 2015</w:t>
+              <w:t>, 2015</w:t>
             </w:r>
           </w:p>
         </w:tc>
@@ -378,6 +295,92 @@
           </w:p>
         </w:tc>
       </w:tr>
+      <w:tr>
+        <w:tc>
+          <w:tcPr>
+            <w:tcW w:w="2394" w:type="dxa"/>
+          </w:tcPr>
+          <w:p>
+            <w:pPr>
+              <w:pStyle w:val="normal0"/>
+            </w:pPr>
+            <w:r>
+              <w:t>Iteration 3</w:t>
+            </w:r>
+          </w:p>
+        </w:tc>
+        <w:tc>
+          <w:tcPr>
+            <w:tcW w:w="2394" w:type="dxa"/>
+          </w:tcPr>
+          <w:p>
+            <w:pPr>
+              <w:pStyle w:val="normal0"/>
+            </w:pPr>
+            <w:r>
+              <w:t>Apr 15</w:t>
+            </w:r>
+            <w:r>
+              <w:rPr>
+                <w:vertAlign w:val="superscript"/>
+              </w:rPr>
+              <w:t>th</w:t>
+            </w:r>
+            <w:r>
+              <w:t>, 2015</w:t>
+            </w:r>
+          </w:p>
+        </w:tc>
+        <w:tc>
+          <w:tcPr>
+            <w:tcW w:w="2394" w:type="dxa"/>
+          </w:tcPr>
+          <w:p>
+            <w:pPr>
+              <w:pStyle w:val="normal0"/>
+            </w:pPr>
+            <w:r>
+              <w:t>This is the final iteration of the project and includes 100% of use cases completed and diagrams.</w:t>
+            </w:r>
+          </w:p>
+        </w:tc>
+        <w:tc>
+          <w:tcPr>
+            <w:tcW w:w="2394" w:type="dxa"/>
+          </w:tcPr>
+          <w:p>
+            <w:pPr>
+              <w:pStyle w:val="normal0"/>
+            </w:pPr>
+            <w:r>
+              <w:t>Calvin McLain</w:t>
+            </w:r>
+          </w:p>
+          <w:p>
+            <w:pPr>
+              <w:pStyle w:val="normal0"/>
+            </w:pPr>
+            <w:r>
+              <w:t xml:space="preserve">Cory </w:t>
+            </w:r>
+            <w:proofErr w:type="spellStart"/>
+            <w:r>
+              <w:t>Bridewell</w:t>
+            </w:r>
+            <w:proofErr w:type="spellEnd"/>
+          </w:p>
+          <w:p>
+            <w:pPr>
+              <w:pStyle w:val="normal0"/>
+            </w:pPr>
+            <w:r>
+              <w:t>Joshua Burton</w:t>
+            </w:r>
+            <w:bookmarkStart w:id="2" w:name="_GoBack"/>
+            <w:bookmarkEnd w:id="2"/>
+          </w:p>
+        </w:tc>
+      </w:tr>
     </w:tbl>
     <w:p>
       <w:pPr>
@@ -389,8 +392,8 @@
         <w:pStyle w:val="Heading2"/>
         <w:contextualSpacing w:val="0"/>
       </w:pPr>
-      <w:bookmarkStart w:id="2" w:name="h.jv83lhoc3u5c" w:colFirst="0" w:colLast="0"/>
-      <w:bookmarkEnd w:id="2"/>
+      <w:bookmarkStart w:id="3" w:name="h.jv83lhoc3u5c" w:colFirst="0" w:colLast="0"/>
+      <w:bookmarkEnd w:id="3"/>
       <w:r>
         <w:t>Introduction</w:t>
       </w:r>
@@ -413,8 +416,8 @@
         <w:pStyle w:val="Heading2"/>
         <w:contextualSpacing w:val="0"/>
       </w:pPr>
-      <w:bookmarkStart w:id="3" w:name="h.igbkc8cyhfm9" w:colFirst="0" w:colLast="0"/>
-      <w:bookmarkEnd w:id="3"/>
+      <w:bookmarkStart w:id="4" w:name="h.igbkc8cyhfm9" w:colFirst="0" w:colLast="0"/>
+      <w:bookmarkEnd w:id="4"/>
       <w:r>
         <w:t>Positioning</w:t>
       </w:r>
@@ -424,8 +427,8 @@
         <w:pStyle w:val="Heading3"/>
         <w:contextualSpacing w:val="0"/>
       </w:pPr>
-      <w:bookmarkStart w:id="4" w:name="h.dvnwm54pkztj" w:colFirst="0" w:colLast="0"/>
-      <w:bookmarkEnd w:id="4"/>
+      <w:bookmarkStart w:id="5" w:name="h.dvnwm54pkztj" w:colFirst="0" w:colLast="0"/>
+      <w:bookmarkEnd w:id="5"/>
       <w:r>
         <w:t>Business Opportunity</w:t>
       </w:r>
@@ -443,8 +446,8 @@
         <w:pStyle w:val="Heading3"/>
         <w:contextualSpacing w:val="0"/>
       </w:pPr>
-      <w:bookmarkStart w:id="5" w:name="h.al5jkpag3mws" w:colFirst="0" w:colLast="0"/>
-      <w:bookmarkEnd w:id="5"/>
+      <w:bookmarkStart w:id="6" w:name="h.al5jkpag3mws" w:colFirst="0" w:colLast="0"/>
+      <w:bookmarkEnd w:id="6"/>
       <w:r>
         <w:t>Problem Statement</w:t>
       </w:r>
@@ -480,8 +483,8 @@
         <w:pStyle w:val="Heading3"/>
         <w:contextualSpacing w:val="0"/>
       </w:pPr>
-      <w:bookmarkStart w:id="6" w:name="h.a7ebtaa7pae8" w:colFirst="0" w:colLast="0"/>
-      <w:bookmarkEnd w:id="6"/>
+      <w:bookmarkStart w:id="7" w:name="h.a7ebtaa7pae8" w:colFirst="0" w:colLast="0"/>
+      <w:bookmarkEnd w:id="7"/>
       <w:r>
         <w:t>Product Position Statement</w:t>
       </w:r>
@@ -508,8 +511,8 @@
         <w:pStyle w:val="Heading3"/>
         <w:contextualSpacing w:val="0"/>
       </w:pPr>
-      <w:bookmarkStart w:id="7" w:name="h.2nkfjxt1sfkx" w:colFirst="0" w:colLast="0"/>
-      <w:bookmarkEnd w:id="7"/>
+      <w:bookmarkStart w:id="8" w:name="h.2nkfjxt1sfkx" w:colFirst="0" w:colLast="0"/>
+      <w:bookmarkEnd w:id="8"/>
       <w:r>
         <w:t>Alternatives and Competition</w:t>
       </w:r>
@@ -537,9 +540,10 @@
         <w:pStyle w:val="Heading2"/>
         <w:contextualSpacing w:val="0"/>
       </w:pPr>
-      <w:bookmarkStart w:id="8" w:name="h.qr0xhq80uj63" w:colFirst="0" w:colLast="0"/>
-      <w:bookmarkEnd w:id="8"/>
-      <w:r>
+      <w:bookmarkStart w:id="9" w:name="h.qr0xhq80uj63" w:colFirst="0" w:colLast="0"/>
+      <w:bookmarkEnd w:id="9"/>
+      <w:r>
+        <w:lastRenderedPageBreak/>
         <w:t>Stakeholder Descriptions</w:t>
       </w:r>
     </w:p>
@@ -622,8 +626,8 @@
         <w:pStyle w:val="Heading3"/>
         <w:contextualSpacing w:val="0"/>
       </w:pPr>
-      <w:bookmarkStart w:id="9" w:name="h.6p67o3q8fpps" w:colFirst="0" w:colLast="0"/>
-      <w:bookmarkEnd w:id="9"/>
+      <w:bookmarkStart w:id="10" w:name="h.6p67o3q8fpps" w:colFirst="0" w:colLast="0"/>
+      <w:bookmarkEnd w:id="10"/>
       <w:r>
         <w:t>Market Demographics</w:t>
       </w:r>
@@ -646,8 +650,8 @@
         <w:pStyle w:val="Heading3"/>
         <w:contextualSpacing w:val="0"/>
       </w:pPr>
-      <w:bookmarkStart w:id="10" w:name="h.udzvdho36e2q" w:colFirst="0" w:colLast="0"/>
-      <w:bookmarkEnd w:id="10"/>
+      <w:bookmarkStart w:id="11" w:name="h.udzvdho36e2q" w:colFirst="0" w:colLast="0"/>
+      <w:bookmarkEnd w:id="11"/>
       <w:r>
         <w:t>Stakeholder (Non-User) Summary</w:t>
       </w:r>
@@ -696,8 +700,8 @@
         <w:pStyle w:val="Heading3"/>
         <w:contextualSpacing w:val="0"/>
       </w:pPr>
-      <w:bookmarkStart w:id="11" w:name="h.cadolbx39pcm" w:colFirst="0" w:colLast="0"/>
-      <w:bookmarkEnd w:id="11"/>
+      <w:bookmarkStart w:id="12" w:name="h.cadolbx39pcm" w:colFirst="0" w:colLast="0"/>
+      <w:bookmarkEnd w:id="12"/>
       <w:r>
         <w:t>User Summary</w:t>
       </w:r>
@@ -725,8 +729,8 @@
         <w:pStyle w:val="Heading3"/>
         <w:contextualSpacing w:val="0"/>
       </w:pPr>
-      <w:bookmarkStart w:id="12" w:name="h.duq4qfij1n1d" w:colFirst="0" w:colLast="0"/>
-      <w:bookmarkEnd w:id="12"/>
+      <w:bookmarkStart w:id="13" w:name="h.duq4qfij1n1d" w:colFirst="0" w:colLast="0"/>
+      <w:bookmarkEnd w:id="13"/>
       <w:r>
         <w:t>Key High-Level Goals and Problems of the Stakeholders</w:t>
       </w:r>
@@ -826,7 +830,14 @@
               <w:rPr>
                 <w:b/>
               </w:rPr>
-              <w:t>Problems and Concerns</w:t>
+              <w:t xml:space="preserve">Problems and </w:t>
+            </w:r>
+            <w:r>
+              <w:rPr>
+                <w:b/>
+              </w:rPr>
+              <w:lastRenderedPageBreak/>
+              <w:t>Concerns</w:t>
             </w:r>
           </w:p>
         </w:tc>
@@ -850,6 +861,7 @@
               <w:rPr>
                 <w:b/>
               </w:rPr>
+              <w:lastRenderedPageBreak/>
               <w:t>Current Solutions</w:t>
             </w:r>
           </w:p>
@@ -873,11 +885,8 @@
               <w:spacing w:line="240" w:lineRule="auto"/>
             </w:pPr>
             <w:r>
-              <w:t>Quick, simple, cloud-</w:t>
-            </w:r>
-            <w:r>
               <w:lastRenderedPageBreak/>
-              <w:t xml:space="preserve">based </w:t>
+              <w:t xml:space="preserve">Quick, simple, cloud-based </w:t>
             </w:r>
             <w:r>
               <w:rPr>
@@ -908,7 +917,6 @@
             </w:pPr>
             <w:proofErr w:type="gramStart"/>
             <w:r>
-              <w:lastRenderedPageBreak/>
               <w:t>high</w:t>
             </w:r>
             <w:proofErr w:type="gramEnd"/>
@@ -969,7 +977,6 @@
               <w:spacing w:line="240" w:lineRule="auto"/>
             </w:pPr>
             <w:r>
-              <w:lastRenderedPageBreak/>
               <w:t>Calculate average time it takes to consume a consumable</w:t>
             </w:r>
           </w:p>
@@ -1051,8 +1058,8 @@
         <w:pStyle w:val="Heading3"/>
         <w:contextualSpacing w:val="0"/>
       </w:pPr>
-      <w:bookmarkStart w:id="13" w:name="h.3lgyifuu0w7w" w:colFirst="0" w:colLast="0"/>
-      <w:bookmarkEnd w:id="13"/>
+      <w:bookmarkStart w:id="14" w:name="h.3lgyifuu0w7w" w:colFirst="0" w:colLast="0"/>
+      <w:bookmarkEnd w:id="14"/>
       <w:r>
         <w:t>User-Level Goals</w:t>
       </w:r>
@@ -1121,8 +1128,8 @@
           <w:numId w:val="2"/>
         </w:numPr>
       </w:pPr>
-      <w:bookmarkStart w:id="14" w:name="OLE_LINK1"/>
-      <w:bookmarkStart w:id="15" w:name="OLE_LINK2"/>
+      <w:bookmarkStart w:id="15" w:name="OLE_LINK1"/>
+      <w:bookmarkStart w:id="16" w:name="OLE_LINK2"/>
       <w:r>
         <w:t>Domain Owner: Want more traffic to site.</w:t>
       </w:r>
@@ -1138,8 +1145,8 @@
       <w:r>
         <w:t>Content Creator: Want exposure to a larger audience.</w:t>
       </w:r>
-      <w:bookmarkEnd w:id="14"/>
       <w:bookmarkEnd w:id="15"/>
+      <w:bookmarkEnd w:id="16"/>
     </w:p>
     <w:p>
       <w:pPr>
@@ -1273,7 +1280,6 @@
         </w:numPr>
       </w:pPr>
       <w:r>
-        <w:lastRenderedPageBreak/>
         <w:t>User: Wants simple GUI to add information for viewing later.</w:t>
       </w:r>
     </w:p>
@@ -1582,7 +1588,6 @@
         <w:pStyle w:val="normal0"/>
       </w:pPr>
       <w:r>
-        <w:lastRenderedPageBreak/>
         <w:t>Primary Actor: User</w:t>
       </w:r>
     </w:p>
@@ -1789,8 +1794,8 @@
         <w:ind w:hanging="360"/>
         <w:contextualSpacing/>
       </w:pPr>
-      <w:bookmarkStart w:id="16" w:name="h.51k8z5v2ql2m" w:colFirst="0" w:colLast="0"/>
-      <w:bookmarkEnd w:id="16"/>
+      <w:bookmarkStart w:id="17" w:name="h.51k8z5v2ql2m" w:colFirst="0" w:colLast="0"/>
+      <w:bookmarkEnd w:id="17"/>
       <w:r>
         <w:t>User attains authenticated session</w:t>
       </w:r>
@@ -1806,8 +1811,8 @@
         <w:ind w:hanging="360"/>
         <w:contextualSpacing/>
       </w:pPr>
-      <w:bookmarkStart w:id="17" w:name="h.gjdgxs" w:colFirst="0" w:colLast="0"/>
-      <w:bookmarkEnd w:id="17"/>
+      <w:bookmarkStart w:id="18" w:name="h.gjdgxs" w:colFirst="0" w:colLast="0"/>
+      <w:bookmarkEnd w:id="18"/>
       <w:r>
         <w:t>User is rejected authentication. Must try again</w:t>
       </w:r>
@@ -1824,7 +1829,6 @@
           <w:b/>
         </w:rPr>
       </w:pPr>
-      <w:bookmarkStart w:id="18" w:name="_GoBack"/>
       <w:r>
         <w:rPr>
           <w:b/>
@@ -1832,7 +1836,6 @@
         <w:t>Use Case UC5: Share consumable</w:t>
       </w:r>
     </w:p>
-    <w:bookmarkEnd w:id="18"/>
     <w:p>
       <w:pPr>
         <w:pStyle w:val="normal0"/>
@@ -2026,6 +2029,7 @@
         <w:pStyle w:val="normal0"/>
       </w:pPr>
       <w:r>
+        <w:lastRenderedPageBreak/>
         <w:t>2.</w:t>
       </w:r>
       <w:r>
@@ -2062,7 +2066,6 @@
         <w:pStyle w:val="normal0"/>
       </w:pPr>
       <w:r>
-        <w:lastRenderedPageBreak/>
         <w:t>4.   User clicks the share button and is then prompted to enter the email address of the person that they are sharing consumable with.</w:t>
       </w:r>
     </w:p>

</xml_diff>